<commit_message>
trabaje en las HU de la 1-13 falta la 14 y ademas saber si al 6 es necesaria.
</commit_message>
<xml_diff>
--- a/doc/1.1_Ingenieria/1.1_Requisitos/07_HU.docx
+++ b/doc/1.1_Ingenieria/1.1_Requisitos/07_HU.docx
@@ -177,25 +177,7 @@
                 <w:color w:val="000000"/>
                 <w:szCs w:val="28"/>
               </w:rPr>
-              <w:t>Mo</w:t>
-            </w:r>
-            <w:r>
-              <w:rPr>
-                <w:rFonts w:cs="Arial"/>
-                <w:iCs/>
-                <w:color w:val="000000"/>
-                <w:szCs w:val="28"/>
-              </w:rPr>
-              <w:t>strar atributos de las palabras</w:t>
-            </w:r>
-            <w:r>
-              <w:rPr>
-                <w:rFonts w:cs="Arial"/>
-                <w:iCs/>
-                <w:color w:val="000000"/>
-                <w:szCs w:val="28"/>
-              </w:rPr>
-              <w:t>.</w:t>
+              <w:t>Mostrar atributos de las palabras.</w:t>
             </w:r>
           </w:p>
         </w:tc>
@@ -320,7 +302,7 @@
                 <w:iCs/>
                 <w:color w:val="000000"/>
               </w:rPr>
-              <w:t>4</w:t>
+              <w:t>5</w:t>
             </w:r>
           </w:p>
         </w:tc>
@@ -678,15 +660,7 @@
                 <w:iCs/>
                 <w:color w:val="000000"/>
               </w:rPr>
-              <w:t xml:space="preserve">Se decidió entre el tutor y el lingüista  adicionar los atributos: </w:t>
-            </w:r>
-            <w:r>
-              <w:rPr>
-                <w:i/>
-                <w:iCs/>
-                <w:color w:val="000000"/>
-              </w:rPr>
-              <w:t>(</w:t>
+              <w:t>Se decidió entre el tutor y el lingüista  adicionar los atributos: (</w:t>
             </w:r>
             <w:proofErr w:type="spellStart"/>
             <w:r>
@@ -695,15 +669,7 @@
                 <w:iCs/>
                 <w:color w:val="000000"/>
               </w:rPr>
-              <w:t>sense_</w:t>
-            </w:r>
-            <w:r>
-              <w:rPr>
-                <w:i/>
-                <w:iCs/>
-                <w:color w:val="000000"/>
-              </w:rPr>
-              <w:t>es</w:t>
+              <w:t>sense_es</w:t>
             </w:r>
             <w:proofErr w:type="spellEnd"/>
             <w:r>
@@ -766,31 +732,7 @@
                 <w:iCs/>
                 <w:color w:val="000000"/>
               </w:rPr>
-              <w:t xml:space="preserve">). </w:t>
-            </w:r>
-            <w:r>
-              <w:rPr>
-                <w:i/>
-                <w:iCs/>
-                <w:color w:val="000000"/>
-              </w:rPr>
-              <w:t>El objetivo</w:t>
-            </w:r>
-            <w:r>
-              <w:rPr>
-                <w:i/>
-                <w:iCs/>
-                <w:color w:val="000000"/>
-              </w:rPr>
-              <w:t xml:space="preserve"> es</w:t>
-            </w:r>
-            <w:r>
-              <w:rPr>
-                <w:i/>
-                <w:iCs/>
-                <w:color w:val="000000"/>
-              </w:rPr>
-              <w:t xml:space="preserve"> utilizar esto en asignaturas de traducción para generar </w:t>
+              <w:t xml:space="preserve">). El objetivo es utilizar esto en asignaturas de traducción para generar </w:t>
             </w:r>
             <w:proofErr w:type="spellStart"/>
             <w:r>
@@ -862,23 +804,7 @@
                 <w:iCs/>
                 <w:color w:val="000000"/>
               </w:rPr>
-              <w:t xml:space="preserve"> y ponerla completa en multili</w:t>
-            </w:r>
-            <w:r>
-              <w:rPr>
-                <w:i/>
-                <w:iCs/>
-                <w:color w:val="000000"/>
-              </w:rPr>
-              <w:t>n</w:t>
-            </w:r>
-            <w:r>
-              <w:rPr>
-                <w:i/>
-                <w:iCs/>
-                <w:color w:val="000000"/>
-              </w:rPr>
-              <w:t>güe)</w:t>
+              <w:t xml:space="preserve"> y ponerla completa en multilingüe)</w:t>
             </w:r>
           </w:p>
           <w:p>
@@ -1056,18 +982,24 @@
                 <w:i/>
                 <w:iCs/>
                 <w:color w:val="000000"/>
-                <w:lang w:val="en-US"/>
               </w:rPr>
             </w:pPr>
+            <w:r>
+              <w:rPr>
+                <w:i/>
+                <w:iCs/>
+                <w:color w:val="000000"/>
+              </w:rPr>
+              <w:t>Mostrar (</w:t>
+            </w:r>
             <w:proofErr w:type="spellStart"/>
             <w:r>
               <w:rPr>
                 <w:i/>
                 <w:iCs/>
                 <w:color w:val="000000"/>
-                <w:lang w:val="en-US"/>
-              </w:rPr>
-              <w:t>Mostrar</w:t>
+              </w:rPr>
+              <w:t>word</w:t>
             </w:r>
             <w:proofErr w:type="spellEnd"/>
             <w:r>
@@ -1075,9 +1007,8 @@
                 <w:i/>
                 <w:iCs/>
                 <w:color w:val="000000"/>
-                <w:lang w:val="en-US"/>
-              </w:rPr>
-              <w:t xml:space="preserve"> (</w:t>
+              </w:rPr>
+              <w:t xml:space="preserve">, </w:t>
             </w:r>
             <w:proofErr w:type="spellStart"/>
             <w:r>
@@ -1085,7 +1016,24 @@
                 <w:i/>
                 <w:iCs/>
                 <w:color w:val="000000"/>
-                <w:lang w:val="en-US"/>
+              </w:rPr>
+              <w:t>translated</w:t>
+            </w:r>
+            <w:proofErr w:type="spellEnd"/>
+            <w:r>
+              <w:rPr>
+                <w:i/>
+                <w:iCs/>
+                <w:color w:val="000000"/>
+              </w:rPr>
+              <w:t xml:space="preserve">, </w:t>
+            </w:r>
+            <w:proofErr w:type="spellStart"/>
+            <w:r>
+              <w:rPr>
+                <w:i/>
+                <w:iCs/>
+                <w:color w:val="000000"/>
               </w:rPr>
               <w:t>ss_type</w:t>
             </w:r>
@@ -1095,9 +1043,8 @@
                 <w:i/>
                 <w:iCs/>
                 <w:color w:val="000000"/>
-                <w:lang w:val="en-US"/>
-              </w:rPr>
-              <w:t xml:space="preserve">, sense, </w:t>
+              </w:rPr>
+              <w:t xml:space="preserve">, </w:t>
             </w:r>
             <w:proofErr w:type="spellStart"/>
             <w:r>
@@ -1105,7 +1052,24 @@
                 <w:i/>
                 <w:iCs/>
                 <w:color w:val="000000"/>
-                <w:lang w:val="en-US"/>
+              </w:rPr>
+              <w:t>sense</w:t>
+            </w:r>
+            <w:proofErr w:type="spellEnd"/>
+            <w:r>
+              <w:rPr>
+                <w:i/>
+                <w:iCs/>
+                <w:color w:val="000000"/>
+              </w:rPr>
+              <w:t xml:space="preserve">, </w:t>
+            </w:r>
+            <w:proofErr w:type="spellStart"/>
+            <w:r>
+              <w:rPr>
+                <w:i/>
+                <w:iCs/>
+                <w:color w:val="000000"/>
               </w:rPr>
               <w:t>sense_es</w:t>
             </w:r>
@@ -1115,7 +1079,6 @@
                 <w:i/>
                 <w:iCs/>
                 <w:color w:val="000000"/>
-                <w:lang w:val="en-US"/>
               </w:rPr>
               <w:t xml:space="preserve">, </w:t>
             </w:r>
@@ -1125,7 +1088,6 @@
                 <w:i/>
                 <w:iCs/>
                 <w:color w:val="000000"/>
-                <w:lang w:val="en-US"/>
               </w:rPr>
               <w:t>sense_long</w:t>
             </w:r>
@@ -1135,7 +1097,6 @@
                 <w:i/>
                 <w:iCs/>
                 <w:color w:val="000000"/>
-                <w:lang w:val="en-US"/>
               </w:rPr>
               <w:t xml:space="preserve">, </w:t>
             </w:r>
@@ -1145,7 +1106,6 @@
                 <w:i/>
                 <w:iCs/>
                 <w:color w:val="000000"/>
-                <w:lang w:val="en-US"/>
               </w:rPr>
               <w:t>sense_long_es</w:t>
             </w:r>
@@ -1155,9 +1115,8 @@
                 <w:i/>
                 <w:iCs/>
                 <w:color w:val="000000"/>
-                <w:lang w:val="en-US"/>
-              </w:rPr>
-              <w:t xml:space="preserve">, gloss, </w:t>
+              </w:rPr>
+              <w:t xml:space="preserve">, </w:t>
             </w:r>
             <w:proofErr w:type="spellStart"/>
             <w:r>
@@ -1165,7 +1124,24 @@
                 <w:i/>
                 <w:iCs/>
                 <w:color w:val="000000"/>
-                <w:lang w:val="en-US"/>
+              </w:rPr>
+              <w:t>gloss</w:t>
+            </w:r>
+            <w:proofErr w:type="spellEnd"/>
+            <w:r>
+              <w:rPr>
+                <w:i/>
+                <w:iCs/>
+                <w:color w:val="000000"/>
+              </w:rPr>
+              <w:t xml:space="preserve">, </w:t>
+            </w:r>
+            <w:proofErr w:type="spellStart"/>
+            <w:r>
+              <w:rPr>
+                <w:i/>
+                <w:iCs/>
+                <w:color w:val="000000"/>
               </w:rPr>
               <w:t>gloss_es</w:t>
             </w:r>
@@ -1175,9 +1151,50 @@
                 <w:i/>
                 <w:iCs/>
                 <w:color w:val="000000"/>
-                <w:lang w:val="en-US"/>
-              </w:rPr>
-              <w:t xml:space="preserve">). </w:t>
+              </w:rPr>
+              <w:t>)</w:t>
+            </w:r>
+            <w:r>
+              <w:rPr>
+                <w:i/>
+                <w:iCs/>
+                <w:color w:val="000000"/>
+              </w:rPr>
+              <w:t xml:space="preserve"> de una palabra es</w:t>
+            </w:r>
+            <w:r>
+              <w:rPr>
+                <w:i/>
+                <w:iCs/>
+                <w:color w:val="000000"/>
+              </w:rPr>
+              <w:t>pecific</w:t>
+            </w:r>
+            <w:r>
+              <w:rPr>
+                <w:i/>
+                <w:iCs/>
+                <w:color w:val="000000"/>
+              </w:rPr>
+              <w:t>a</w:t>
+            </w:r>
+            <w:r>
+              <w:rPr>
+                <w:i/>
+                <w:iCs/>
+                <w:color w:val="000000"/>
+              </w:rPr>
+              <w:t>.</w:t>
+            </w:r>
+            <w:bookmarkStart w:id="0" w:name="_GoBack"/>
+            <w:bookmarkEnd w:id="0"/>
+            <w:r>
+              <w:rPr>
+                <w:i/>
+                <w:iCs/>
+                <w:color w:val="000000"/>
+              </w:rPr>
+              <w:t xml:space="preserve"> </w:t>
             </w:r>
           </w:p>
           <w:p>
@@ -1186,7 +1203,6 @@
                 <w:i/>
                 <w:iCs/>
                 <w:color w:val="000000"/>
-                <w:lang w:val="en-US"/>
               </w:rPr>
             </w:pPr>
           </w:p>
@@ -1258,8 +1274,6 @@
           <w:lang w:eastAsia="en-US"/>
         </w:rPr>
       </w:pPr>
-      <w:bookmarkStart w:id="0" w:name="_GoBack"/>
-      <w:bookmarkEnd w:id="0"/>
     </w:p>
     <w:sectPr>
       <w:pgSz w:w="12240" w:h="15840"/>
@@ -1273,7 +1287,7 @@
 
 <file path=word/numbering.xml><?xml version="1.0" encoding="utf-8"?>
 <w:numbering xmlns:wpc="http://schemas.microsoft.com/office/word/2010/wordprocessingCanvas" xmlns:mc="http://schemas.openxmlformats.org/markup-compatibility/2006" xmlns:o="urn:schemas-microsoft-com:office:office" xmlns:r="http://schemas.openxmlformats.org/officeDocument/2006/relationships" xmlns:m="http://schemas.openxmlformats.org/officeDocument/2006/math" xmlns:v="urn:schemas-microsoft-com:vml" xmlns:wp14="http://schemas.microsoft.com/office/word/2010/wordprocessingDrawing" xmlns:wp="http://schemas.openxmlformats.org/drawingml/2006/wordprocessingDrawing" xmlns:w10="urn:schemas-microsoft-com:office:word" xmlns:w="http://schemas.openxmlformats.org/wordprocessingml/2006/main" xmlns:w14="http://schemas.microsoft.com/office/word/2010/wordml" xmlns:w15="http://schemas.microsoft.com/office/word/2012/wordml" xmlns:wpg="http://schemas.microsoft.com/office/word/2010/wordprocessingGroup" xmlns:wpi="http://schemas.microsoft.com/office/word/2010/wordprocessingInk" xmlns:wne="http://schemas.microsoft.com/office/word/2006/wordml" xmlns:wps="http://schemas.microsoft.com/office/word/2010/wordprocessingShape" mc:Ignorable="w14 w15 wp14">
-  <w:abstractNum w:abstractNumId="0" w15:restartNumberingAfterBreak="0">
+  <w:abstractNum w:abstractNumId="0">
     <w:nsid w:val="00000001"/>
     <w:multiLevelType w:val="multilevel"/>
     <w:tmpl w:val="00000001"/>
@@ -1395,7 +1409,7 @@
       </w:pPr>
     </w:lvl>
   </w:abstractNum>
-  <w:abstractNum w:abstractNumId="1" w15:restartNumberingAfterBreak="0">
+  <w:abstractNum w:abstractNumId="1">
     <w:nsid w:val="00000002"/>
     <w:multiLevelType w:val="multilevel"/>
     <w:tmpl w:val="00000002"/>
@@ -1537,7 +1551,7 @@
       </w:rPr>
     </w:lvl>
   </w:abstractNum>
-  <w:abstractNum w:abstractNumId="2" w15:restartNumberingAfterBreak="0">
+  <w:abstractNum w:abstractNumId="2">
     <w:nsid w:val="00000003"/>
     <w:multiLevelType w:val="multilevel"/>
     <w:tmpl w:val="00000003"/>
@@ -1651,7 +1665,7 @@
       </w:pPr>
     </w:lvl>
   </w:abstractNum>
-  <w:abstractNum w:abstractNumId="3" w15:restartNumberingAfterBreak="0">
+  <w:abstractNum w:abstractNumId="3">
     <w:nsid w:val="00000004"/>
     <w:multiLevelType w:val="multilevel"/>
     <w:tmpl w:val="00000004"/>
@@ -1793,7 +1807,7 @@
       </w:rPr>
     </w:lvl>
   </w:abstractNum>
-  <w:abstractNum w:abstractNumId="4" w15:restartNumberingAfterBreak="0">
+  <w:abstractNum w:abstractNumId="4">
     <w:nsid w:val="00000005"/>
     <w:multiLevelType w:val="multilevel"/>
     <w:tmpl w:val="00000005"/>
@@ -1934,7 +1948,7 @@
       </w:rPr>
     </w:lvl>
   </w:abstractNum>
-  <w:abstractNum w:abstractNumId="5" w15:restartNumberingAfterBreak="0">
+  <w:abstractNum w:abstractNumId="5">
     <w:nsid w:val="00000006"/>
     <w:multiLevelType w:val="multilevel"/>
     <w:tmpl w:val="00000006"/>
@@ -2076,7 +2090,7 @@
       </w:rPr>
     </w:lvl>
   </w:abstractNum>
-  <w:abstractNum w:abstractNumId="6" w15:restartNumberingAfterBreak="0">
+  <w:abstractNum w:abstractNumId="6">
     <w:nsid w:val="00000007"/>
     <w:multiLevelType w:val="multilevel"/>
     <w:tmpl w:val="00000007"/>
@@ -2217,7 +2231,7 @@
       </w:rPr>
     </w:lvl>
   </w:abstractNum>
-  <w:abstractNum w:abstractNumId="7" w15:restartNumberingAfterBreak="0">
+  <w:abstractNum w:abstractNumId="7">
     <w:nsid w:val="0E0E70D6"/>
     <w:multiLevelType w:val="multilevel"/>
     <w:tmpl w:val="1ABCDD5C"/>
@@ -2348,7 +2362,7 @@
       </w:rPr>
     </w:lvl>
   </w:abstractNum>
-  <w:abstractNum w:abstractNumId="8" w15:restartNumberingAfterBreak="0">
+  <w:abstractNum w:abstractNumId="8">
     <w:nsid w:val="280615CC"/>
     <w:multiLevelType w:val="multilevel"/>
     <w:tmpl w:val="CD860EE4"/>
@@ -2471,7 +2485,7 @@
       </w:pPr>
     </w:lvl>
   </w:abstractNum>
-  <w:abstractNum w:abstractNumId="9" w15:restartNumberingAfterBreak="0">
+  <w:abstractNum w:abstractNumId="9">
     <w:nsid w:val="44467C54"/>
     <w:multiLevelType w:val="multilevel"/>
     <w:tmpl w:val="FEBE6340"/>
@@ -3021,15 +3035,13 @@
     <w:pPr>
       <w:keepNext/>
       <w:widowControl w:val="0"/>
-      <w:numPr>
-        <w:ilvl w:val="1"/>
-        <w:numId w:val="1"/>
-      </w:numPr>
       <w:tabs>
+        <w:tab w:val="num" w:pos="576"/>
         <w:tab w:val="left" w:pos="708"/>
       </w:tabs>
       <w:suppressAutoHyphens/>
       <w:spacing w:before="240" w:after="60" w:line="100" w:lineRule="atLeast"/>
+      <w:ind w:left="576" w:hanging="576"/>
       <w:textAlignment w:val="baseline"/>
       <w:outlineLvl w:val="1"/>
     </w:pPr>

</xml_diff>